<commit_message>
Frontend updates: lookup page fixes, lookup page QA tests done, footer icons resized, lookup layout improvements, CSS polishing for Header and Footer of site.
</commit_message>
<xml_diff>
--- a/docs/Test documents /Mod9_lookuptests.docx
+++ b/docs/Test documents /Mod9_lookuptests.docx
@@ -1147,6 +1147,16 @@
               </w:rPr>
               <w:t xml:space="preserve">Peer tester: </w:t>
             </w:r>
+            <w:r>
+              <w:rPr>
+                <w:rFonts w:ascii="Arial" w:hAnsi="Arial" w:cs="Arial"/>
+                <w:b/>
+                <w:bCs/>
+                <w:sz w:val="20"/>
+                <w:szCs w:val="20"/>
+              </w:rPr>
+              <w:t>Julio Pochet</w:t>
+            </w:r>
           </w:p>
           <w:p>
             <w:pPr>
@@ -1181,27 +1191,25 @@
                 <w:sz w:val="20"/>
                 <w:szCs w:val="20"/>
               </w:rPr>
-              <w:t>&lt;</w:t>
-            </w:r>
-            <w:proofErr w:type="spellStart"/>
-            <w:r>
-              <w:rPr>
-                <w:rFonts w:ascii="Arial" w:hAnsi="Arial" w:cs="Arial"/>
-                <w:color w:val="C00000"/>
-                <w:sz w:val="20"/>
-                <w:szCs w:val="20"/>
-              </w:rPr>
-              <w:t>yyyy</w:t>
-            </w:r>
-            <w:proofErr w:type="spellEnd"/>
-            <w:r>
-              <w:rPr>
-                <w:rFonts w:ascii="Arial" w:hAnsi="Arial" w:cs="Arial"/>
-                <w:color w:val="C00000"/>
-                <w:sz w:val="20"/>
-                <w:szCs w:val="20"/>
-              </w:rPr>
-              <w:t>/mm/dd&gt;</w:t>
+              <w:t>2025/11</w:t>
+            </w:r>
+            <w:r>
+              <w:rPr>
+                <w:rFonts w:ascii="Arial" w:hAnsi="Arial" w:cs="Arial"/>
+                <w:color w:val="C00000"/>
+                <w:sz w:val="20"/>
+                <w:szCs w:val="20"/>
+              </w:rPr>
+              <w:t>/</w:t>
+            </w:r>
+            <w:r>
+              <w:rPr>
+                <w:rFonts w:ascii="Arial" w:hAnsi="Arial" w:cs="Arial"/>
+                <w:color w:val="C00000"/>
+                <w:sz w:val="20"/>
+                <w:szCs w:val="20"/>
+              </w:rPr>
+              <w:t>28</w:t>
             </w:r>
           </w:p>
         </w:tc>
@@ -1452,27 +1460,7 @@
                 <w:sz w:val="20"/>
                 <w:szCs w:val="20"/>
               </w:rPr>
-              <w:t xml:space="preserve">Look up </w:t>
-            </w:r>
-            <w:proofErr w:type="gramStart"/>
-            <w:r>
-              <w:rPr>
-                <w:rFonts w:ascii="Arial" w:hAnsi="Arial" w:cs="Arial"/>
-                <w:color w:val="C00000"/>
-                <w:sz w:val="20"/>
-                <w:szCs w:val="20"/>
-              </w:rPr>
-              <w:t>form</w:t>
-            </w:r>
-            <w:proofErr w:type="gramEnd"/>
-            <w:r>
-              <w:rPr>
-                <w:rFonts w:ascii="Arial" w:hAnsi="Arial" w:cs="Arial"/>
-                <w:color w:val="C00000"/>
-                <w:sz w:val="20"/>
-                <w:szCs w:val="20"/>
-              </w:rPr>
-              <w:t xml:space="preserve"> with options for reservation ID or email is visible</w:t>
+              <w:t>Look up form with options for reservation ID or email is visible</w:t>
             </w:r>
           </w:p>
         </w:tc>
@@ -1522,7 +1510,7 @@
                 <w:sz w:val="20"/>
                 <w:szCs w:val="20"/>
               </w:rPr>
-              <w:t>&lt;yes/no&gt;</w:t>
+              <w:t>YES</w:t>
             </w:r>
           </w:p>
         </w:tc>
@@ -1593,25 +1581,14 @@
                 <w:szCs w:val="20"/>
               </w:rPr>
             </w:pPr>
-            <w:proofErr w:type="gramStart"/>
-            <w:r>
-              <w:rPr>
-                <w:rFonts w:ascii="Arial" w:hAnsi="Arial" w:cs="Arial"/>
-                <w:color w:val="C00000"/>
-                <w:sz w:val="20"/>
-                <w:szCs w:val="20"/>
-              </w:rPr>
-              <w:t>Form</w:t>
-            </w:r>
-            <w:proofErr w:type="gramEnd"/>
-            <w:r>
-              <w:rPr>
-                <w:rFonts w:ascii="Arial" w:hAnsi="Arial" w:cs="Arial"/>
-                <w:color w:val="C00000"/>
-                <w:sz w:val="20"/>
-                <w:szCs w:val="20"/>
-              </w:rPr>
-              <w:t xml:space="preserve"> inputs work as expected and redirects to Summary page</w:t>
+            <w:r>
+              <w:rPr>
+                <w:rFonts w:ascii="Arial" w:hAnsi="Arial" w:cs="Arial"/>
+                <w:color w:val="C00000"/>
+                <w:sz w:val="20"/>
+                <w:szCs w:val="20"/>
+              </w:rPr>
+              <w:t>Form inputs work as expected and redirects to Summary page</w:t>
             </w:r>
           </w:p>
         </w:tc>
@@ -1661,7 +1638,7 @@
                 <w:sz w:val="20"/>
                 <w:szCs w:val="20"/>
               </w:rPr>
-              <w:t>&lt;yes/no&gt;</w:t>
+              <w:t>YES</w:t>
             </w:r>
           </w:p>
         </w:tc>
@@ -1789,7 +1766,7 @@
                 <w:sz w:val="20"/>
                 <w:szCs w:val="20"/>
               </w:rPr>
-              <w:t>&lt;yes/no&gt;</w:t>
+              <w:t>YES</w:t>
             </w:r>
           </w:p>
         </w:tc>
@@ -1917,7 +1894,7 @@
                 <w:sz w:val="20"/>
                 <w:szCs w:val="20"/>
               </w:rPr>
-              <w:t>&lt;yes/no&gt;</w:t>
+              <w:t>YES</w:t>
             </w:r>
           </w:p>
         </w:tc>
@@ -1975,12 +1952,110 @@
                 <w:sz w:val="20"/>
                 <w:szCs w:val="20"/>
               </w:rPr>
-              <w:t xml:space="preserve">Comments should be substantive; this means there should be at least 2-3 well-structured sentences with constructive feedback. </w:t>
+              <w:t xml:space="preserve">Search by </w:t>
+            </w:r>
+            <w:r>
+              <w:rPr>
+                <w:rFonts w:ascii="Arial" w:hAnsi="Arial" w:cs="Arial"/>
+                <w:color w:val="C00000"/>
+                <w:sz w:val="20"/>
+                <w:szCs w:val="20"/>
+              </w:rPr>
+              <w:t>Reservation ID</w:t>
+            </w:r>
+            <w:r>
+              <w:rPr>
+                <w:rFonts w:ascii="Arial" w:hAnsi="Arial" w:cs="Arial"/>
+                <w:color w:val="C00000"/>
+                <w:sz w:val="20"/>
+                <w:szCs w:val="20"/>
+              </w:rPr>
+              <w:t xml:space="preserve"> is properly working.</w:t>
             </w:r>
           </w:p>
         </w:tc>
       </w:tr>
     </w:tbl>
+    <w:p>
+      <w:pPr>
+        <w:pStyle w:val="NoSpacing"/>
+        <w:rPr>
+          <w:rFonts w:ascii="Arial" w:hAnsi="Arial" w:cs="Arial"/>
+          <w:sz w:val="24"/>
+          <w:szCs w:val="24"/>
+        </w:rPr>
+      </w:pPr>
+    </w:p>
+    <w:p>
+      <w:pPr>
+        <w:pStyle w:val="NoSpacing"/>
+        <w:rPr>
+          <w:rFonts w:ascii="Arial" w:hAnsi="Arial" w:cs="Arial"/>
+          <w:sz w:val="24"/>
+          <w:szCs w:val="24"/>
+        </w:rPr>
+      </w:pPr>
+    </w:p>
+    <w:p>
+      <w:pPr>
+        <w:pStyle w:val="NoSpacing"/>
+        <w:rPr>
+          <w:rFonts w:ascii="Arial" w:hAnsi="Arial" w:cs="Arial"/>
+          <w:sz w:val="24"/>
+          <w:szCs w:val="24"/>
+        </w:rPr>
+      </w:pPr>
+    </w:p>
+    <w:p>
+      <w:pPr>
+        <w:pStyle w:val="NoSpacing"/>
+        <w:rPr>
+          <w:rFonts w:ascii="Arial" w:hAnsi="Arial" w:cs="Arial"/>
+          <w:sz w:val="24"/>
+          <w:szCs w:val="24"/>
+        </w:rPr>
+      </w:pPr>
+    </w:p>
+    <w:p>
+      <w:pPr>
+        <w:pStyle w:val="NoSpacing"/>
+        <w:rPr>
+          <w:rFonts w:ascii="Arial" w:hAnsi="Arial" w:cs="Arial"/>
+          <w:sz w:val="24"/>
+          <w:szCs w:val="24"/>
+        </w:rPr>
+      </w:pPr>
+    </w:p>
+    <w:p>
+      <w:pPr>
+        <w:pStyle w:val="NoSpacing"/>
+        <w:rPr>
+          <w:rFonts w:ascii="Arial" w:hAnsi="Arial" w:cs="Arial"/>
+          <w:sz w:val="24"/>
+          <w:szCs w:val="24"/>
+        </w:rPr>
+      </w:pPr>
+    </w:p>
+    <w:p>
+      <w:pPr>
+        <w:pStyle w:val="NoSpacing"/>
+        <w:rPr>
+          <w:rFonts w:ascii="Arial" w:hAnsi="Arial" w:cs="Arial"/>
+          <w:sz w:val="24"/>
+          <w:szCs w:val="24"/>
+        </w:rPr>
+      </w:pPr>
+    </w:p>
+    <w:p>
+      <w:pPr>
+        <w:pStyle w:val="NoSpacing"/>
+        <w:rPr>
+          <w:rFonts w:ascii="Arial" w:hAnsi="Arial" w:cs="Arial"/>
+          <w:sz w:val="24"/>
+          <w:szCs w:val="24"/>
+        </w:rPr>
+      </w:pPr>
+    </w:p>
     <w:p>
       <w:pPr>
         <w:pStyle w:val="NoSpacing"/>
@@ -2028,6 +2103,7 @@
                 <w:sz w:val="24"/>
                 <w:szCs w:val="24"/>
               </w:rPr>
+              <w:lastRenderedPageBreak/>
               <w:t xml:space="preserve">Test </w:t>
             </w:r>
             <w:r>
@@ -2227,6 +2303,16 @@
               </w:rPr>
               <w:t xml:space="preserve">Peer tester: </w:t>
             </w:r>
+            <w:r>
+              <w:rPr>
+                <w:rFonts w:ascii="Arial" w:hAnsi="Arial" w:cs="Arial"/>
+                <w:b/>
+                <w:bCs/>
+                <w:sz w:val="20"/>
+                <w:szCs w:val="20"/>
+              </w:rPr>
+              <w:t>Julio Pochet</w:t>
+            </w:r>
           </w:p>
           <w:p>
             <w:pPr>
@@ -2261,27 +2347,43 @@
                 <w:sz w:val="20"/>
                 <w:szCs w:val="20"/>
               </w:rPr>
-              <w:t>&lt;</w:t>
-            </w:r>
-            <w:proofErr w:type="spellStart"/>
-            <w:r>
-              <w:rPr>
-                <w:rFonts w:ascii="Arial" w:hAnsi="Arial" w:cs="Arial"/>
-                <w:color w:val="C00000"/>
-                <w:sz w:val="20"/>
-                <w:szCs w:val="20"/>
-              </w:rPr>
-              <w:t>yyyy</w:t>
-            </w:r>
-            <w:proofErr w:type="spellEnd"/>
-            <w:r>
-              <w:rPr>
-                <w:rFonts w:ascii="Arial" w:hAnsi="Arial" w:cs="Arial"/>
-                <w:color w:val="C00000"/>
-                <w:sz w:val="20"/>
-                <w:szCs w:val="20"/>
-              </w:rPr>
-              <w:t>/mm/dd&gt;</w:t>
+              <w:t>2025</w:t>
+            </w:r>
+            <w:r>
+              <w:rPr>
+                <w:rFonts w:ascii="Arial" w:hAnsi="Arial" w:cs="Arial"/>
+                <w:color w:val="C00000"/>
+                <w:sz w:val="20"/>
+                <w:szCs w:val="20"/>
+              </w:rPr>
+              <w:t>/</w:t>
+            </w:r>
+            <w:r>
+              <w:rPr>
+                <w:rFonts w:ascii="Arial" w:hAnsi="Arial" w:cs="Arial"/>
+                <w:color w:val="C00000"/>
+                <w:sz w:val="20"/>
+                <w:szCs w:val="20"/>
+              </w:rPr>
+              <w:t>11</w:t>
+            </w:r>
+            <w:r>
+              <w:rPr>
+                <w:rFonts w:ascii="Arial" w:hAnsi="Arial" w:cs="Arial"/>
+                <w:color w:val="C00000"/>
+                <w:sz w:val="20"/>
+                <w:szCs w:val="20"/>
+              </w:rPr>
+              <w:t>/</w:t>
+            </w:r>
+            <w:r>
+              <w:rPr>
+                <w:rFonts w:ascii="Arial" w:hAnsi="Arial" w:cs="Arial"/>
+                <w:color w:val="C00000"/>
+                <w:sz w:val="20"/>
+                <w:szCs w:val="20"/>
+              </w:rPr>
+              <w:t>28</w:t>
             </w:r>
           </w:p>
         </w:tc>
@@ -2560,7 +2662,7 @@
                 <w:sz w:val="20"/>
                 <w:szCs w:val="20"/>
               </w:rPr>
-              <w:t>&lt;yes/no&gt;</w:t>
+              <w:t>YES</w:t>
             </w:r>
           </w:p>
         </w:tc>
@@ -2588,7 +2690,6 @@
                 <w:sz w:val="20"/>
                 <w:szCs w:val="20"/>
               </w:rPr>
-              <w:lastRenderedPageBreak/>
               <w:t>2</w:t>
             </w:r>
           </w:p>
@@ -2639,27 +2740,7 @@
                 <w:sz w:val="20"/>
                 <w:szCs w:val="20"/>
               </w:rPr>
-              <w:t xml:space="preserve">Page stays on </w:t>
-            </w:r>
-            <w:proofErr w:type="gramStart"/>
-            <w:r>
-              <w:rPr>
-                <w:rFonts w:ascii="Arial" w:hAnsi="Arial" w:cs="Arial"/>
-                <w:color w:val="C00000"/>
-                <w:sz w:val="20"/>
-                <w:szCs w:val="20"/>
-              </w:rPr>
-              <w:t>lookup</w:t>
-            </w:r>
-            <w:proofErr w:type="gramEnd"/>
-            <w:r>
-              <w:rPr>
-                <w:rFonts w:ascii="Arial" w:hAnsi="Arial" w:cs="Arial"/>
-                <w:color w:val="C00000"/>
-                <w:sz w:val="20"/>
-                <w:szCs w:val="20"/>
-              </w:rPr>
-              <w:t xml:space="preserve"> and renders a results table of all past reservations for that customer</w:t>
+              <w:t>Page stays on lookup and renders a results table of all past reservations for that customer</w:t>
             </w:r>
           </w:p>
         </w:tc>
@@ -2709,7 +2790,7 @@
                 <w:sz w:val="20"/>
                 <w:szCs w:val="20"/>
               </w:rPr>
-              <w:t>&lt;yes/no&gt;</w:t>
+              <w:t>YES</w:t>
             </w:r>
           </w:p>
         </w:tc>
@@ -2837,7 +2918,7 @@
                 <w:sz w:val="20"/>
                 <w:szCs w:val="20"/>
               </w:rPr>
-              <w:t>&lt;yes/no&gt;</w:t>
+              <w:t>YES</w:t>
             </w:r>
           </w:p>
         </w:tc>
@@ -2965,7 +3046,7 @@
                 <w:sz w:val="20"/>
                 <w:szCs w:val="20"/>
               </w:rPr>
-              <w:t>&lt;yes/no&gt;</w:t>
+              <w:t>YES</w:t>
             </w:r>
           </w:p>
         </w:tc>
@@ -3023,7 +3104,7 @@
                 <w:sz w:val="20"/>
                 <w:szCs w:val="20"/>
               </w:rPr>
-              <w:t>Comments should be substantive; this means there should be at least 2-3 well-structured sentences with constructive feedback.</w:t>
+              <w:t>Search by Email is properly working.</w:t>
             </w:r>
           </w:p>
         </w:tc>
@@ -3059,9 +3140,439 @@
         </w:rPr>
       </w:pPr>
     </w:p>
+    <w:p>
+      <w:pPr>
+        <w:pStyle w:val="NoSpacing"/>
+        <w:rPr>
+          <w:rFonts w:ascii="Arial" w:hAnsi="Arial" w:cs="Arial"/>
+          <w:sz w:val="24"/>
+          <w:szCs w:val="24"/>
+        </w:rPr>
+      </w:pPr>
+    </w:p>
+    <w:p>
+      <w:pPr>
+        <w:pStyle w:val="NoSpacing"/>
+        <w:rPr>
+          <w:rFonts w:ascii="Arial" w:hAnsi="Arial" w:cs="Arial"/>
+          <w:sz w:val="24"/>
+          <w:szCs w:val="24"/>
+        </w:rPr>
+      </w:pPr>
+    </w:p>
+    <w:p>
+      <w:pPr>
+        <w:pStyle w:val="NoSpacing"/>
+        <w:rPr>
+          <w:rFonts w:ascii="Arial" w:hAnsi="Arial" w:cs="Arial"/>
+          <w:sz w:val="24"/>
+          <w:szCs w:val="24"/>
+        </w:rPr>
+      </w:pPr>
+    </w:p>
+    <w:p>
+      <w:pPr>
+        <w:pStyle w:val="NoSpacing"/>
+        <w:rPr>
+          <w:rFonts w:ascii="Arial" w:hAnsi="Arial" w:cs="Arial"/>
+          <w:sz w:val="24"/>
+          <w:szCs w:val="24"/>
+        </w:rPr>
+      </w:pPr>
+    </w:p>
+    <w:p>
+      <w:pPr>
+        <w:pStyle w:val="NoSpacing"/>
+        <w:rPr>
+          <w:rFonts w:ascii="Arial" w:hAnsi="Arial" w:cs="Arial"/>
+          <w:sz w:val="24"/>
+          <w:szCs w:val="24"/>
+        </w:rPr>
+      </w:pPr>
+    </w:p>
+    <w:p>
+      <w:pPr>
+        <w:pStyle w:val="NoSpacing"/>
+        <w:rPr>
+          <w:rFonts w:ascii="Arial" w:hAnsi="Arial" w:cs="Arial"/>
+          <w:sz w:val="24"/>
+          <w:szCs w:val="24"/>
+        </w:rPr>
+      </w:pPr>
+    </w:p>
+    <w:p>
+      <w:pPr>
+        <w:pStyle w:val="NoSpacing"/>
+        <w:rPr>
+          <w:rFonts w:ascii="Arial" w:hAnsi="Arial" w:cs="Arial"/>
+          <w:sz w:val="24"/>
+          <w:szCs w:val="24"/>
+        </w:rPr>
+      </w:pPr>
+    </w:p>
+    <w:p>
+      <w:pPr>
+        <w:pStyle w:val="NoSpacing"/>
+        <w:rPr>
+          <w:rFonts w:ascii="Arial" w:hAnsi="Arial" w:cs="Arial"/>
+          <w:sz w:val="24"/>
+          <w:szCs w:val="24"/>
+        </w:rPr>
+      </w:pPr>
+    </w:p>
+    <w:p>
+      <w:pPr>
+        <w:pStyle w:val="NoSpacing"/>
+        <w:rPr>
+          <w:rFonts w:ascii="Arial" w:hAnsi="Arial" w:cs="Arial"/>
+          <w:sz w:val="24"/>
+          <w:szCs w:val="24"/>
+        </w:rPr>
+      </w:pPr>
+    </w:p>
+    <w:p>
+      <w:pPr>
+        <w:pStyle w:val="NoSpacing"/>
+        <w:rPr>
+          <w:rFonts w:ascii="Arial" w:hAnsi="Arial" w:cs="Arial"/>
+          <w:sz w:val="24"/>
+          <w:szCs w:val="24"/>
+        </w:rPr>
+      </w:pPr>
+    </w:p>
+    <w:p>
+      <w:pPr>
+        <w:pStyle w:val="NoSpacing"/>
+        <w:rPr>
+          <w:rFonts w:ascii="Arial" w:hAnsi="Arial" w:cs="Arial"/>
+          <w:sz w:val="24"/>
+          <w:szCs w:val="24"/>
+        </w:rPr>
+      </w:pPr>
+    </w:p>
+    <w:p>
+      <w:pPr>
+        <w:pStyle w:val="NoSpacing"/>
+        <w:rPr>
+          <w:rFonts w:ascii="Arial" w:hAnsi="Arial" w:cs="Arial"/>
+          <w:sz w:val="24"/>
+          <w:szCs w:val="24"/>
+        </w:rPr>
+      </w:pPr>
+    </w:p>
+    <w:p>
+      <w:pPr>
+        <w:pStyle w:val="NoSpacing"/>
+        <w:rPr>
+          <w:rFonts w:ascii="Arial" w:hAnsi="Arial" w:cs="Arial"/>
+          <w:sz w:val="24"/>
+          <w:szCs w:val="24"/>
+        </w:rPr>
+      </w:pPr>
+    </w:p>
+    <w:p>
+      <w:pPr>
+        <w:pStyle w:val="NoSpacing"/>
+        <w:rPr>
+          <w:rFonts w:ascii="Arial" w:hAnsi="Arial" w:cs="Arial"/>
+          <w:b/>
+          <w:bCs/>
+          <w:sz w:val="24"/>
+          <w:szCs w:val="24"/>
+        </w:rPr>
+      </w:pPr>
+      <w:r>
+        <w:rPr>
+          <w:rFonts w:ascii="Arial" w:hAnsi="Arial" w:cs="Arial"/>
+          <w:b/>
+          <w:bCs/>
+          <w:sz w:val="24"/>
+          <w:szCs w:val="24"/>
+        </w:rPr>
+        <w:lastRenderedPageBreak/>
+        <w:t>TEST 1 SCREENSHOTS:</w:t>
+      </w:r>
+    </w:p>
+    <w:p>
+      <w:pPr>
+        <w:pStyle w:val="NoSpacing"/>
+        <w:rPr>
+          <w:rFonts w:ascii="Arial" w:hAnsi="Arial" w:cs="Arial"/>
+          <w:sz w:val="24"/>
+          <w:szCs w:val="24"/>
+        </w:rPr>
+      </w:pPr>
+    </w:p>
+    <w:p>
+      <w:pPr>
+        <w:pStyle w:val="NoSpacing"/>
+        <w:rPr>
+          <w:rFonts w:ascii="Arial" w:hAnsi="Arial" w:cs="Arial"/>
+          <w:sz w:val="24"/>
+          <w:szCs w:val="24"/>
+        </w:rPr>
+      </w:pPr>
+    </w:p>
+    <w:p>
+      <w:pPr>
+        <w:pStyle w:val="NoSpacing"/>
+        <w:rPr>
+          <w:rFonts w:ascii="Arial" w:hAnsi="Arial" w:cs="Arial"/>
+          <w:sz w:val="24"/>
+          <w:szCs w:val="24"/>
+        </w:rPr>
+      </w:pPr>
+      <w:r>
+        <w:rPr>
+          <w:rFonts w:ascii="Arial" w:hAnsi="Arial" w:cs="Arial"/>
+          <w:noProof/>
+          <w:sz w:val="24"/>
+          <w:szCs w:val="24"/>
+        </w:rPr>
+        <w:drawing>
+          <wp:inline distT="0" distB="0" distL="0" distR="0" wp14:anchorId="5431E520" wp14:editId="1E029060">
+            <wp:extent cx="5348404" cy="3765755"/>
+            <wp:effectExtent l="0" t="0" r="0" b="0"/>
+            <wp:docPr id="1771678153" name="Picture 3" descr="A screenshot of a registration form&#10;&#10;AI-generated content may be incorrect."/>
+            <wp:cNvGraphicFramePr>
+              <a:graphicFrameLocks xmlns:a="http://schemas.openxmlformats.org/drawingml/2006/main" noChangeAspect="1"/>
+            </wp:cNvGraphicFramePr>
+            <a:graphic xmlns:a="http://schemas.openxmlformats.org/drawingml/2006/main">
+              <a:graphicData uri="http://schemas.openxmlformats.org/drawingml/2006/picture">
+                <pic:pic xmlns:pic="http://schemas.openxmlformats.org/drawingml/2006/picture">
+                  <pic:nvPicPr>
+                    <pic:cNvPr id="1771678153" name="Picture 3" descr="A screenshot of a registration form&#10;&#10;AI-generated content may be incorrect."/>
+                    <pic:cNvPicPr/>
+                  </pic:nvPicPr>
+                  <pic:blipFill>
+                    <a:blip r:embed="rId7" cstate="print">
+                      <a:extLst>
+                        <a:ext uri="{28A0092B-C50C-407E-A947-70E740481C1C}">
+                          <a14:useLocalDpi xmlns:a14="http://schemas.microsoft.com/office/drawing/2010/main" val="0"/>
+                        </a:ext>
+                      </a:extLst>
+                    </a:blip>
+                    <a:stretch>
+                      <a:fillRect/>
+                    </a:stretch>
+                  </pic:blipFill>
+                  <pic:spPr>
+                    <a:xfrm>
+                      <a:off x="0" y="0"/>
+                      <a:ext cx="5354475" cy="3770030"/>
+                    </a:xfrm>
+                    <a:prstGeom prst="rect">
+                      <a:avLst/>
+                    </a:prstGeom>
+                  </pic:spPr>
+                </pic:pic>
+              </a:graphicData>
+            </a:graphic>
+          </wp:inline>
+        </w:drawing>
+      </w:r>
+    </w:p>
+    <w:p>
+      <w:pPr>
+        <w:pStyle w:val="NoSpacing"/>
+        <w:rPr>
+          <w:rFonts w:ascii="Arial" w:hAnsi="Arial" w:cs="Arial"/>
+          <w:sz w:val="24"/>
+          <w:szCs w:val="24"/>
+        </w:rPr>
+      </w:pPr>
+    </w:p>
+    <w:p>
+      <w:pPr>
+        <w:pStyle w:val="NoSpacing"/>
+        <w:rPr>
+          <w:rFonts w:ascii="Arial" w:hAnsi="Arial" w:cs="Arial"/>
+          <w:sz w:val="24"/>
+          <w:szCs w:val="24"/>
+        </w:rPr>
+      </w:pPr>
+      <w:r>
+        <w:rPr>
+          <w:rFonts w:ascii="Arial" w:hAnsi="Arial" w:cs="Arial"/>
+          <w:noProof/>
+          <w:sz w:val="24"/>
+          <w:szCs w:val="24"/>
+        </w:rPr>
+        <w:lastRenderedPageBreak/>
+        <w:drawing>
+          <wp:inline distT="0" distB="0" distL="0" distR="0" wp14:anchorId="66038B48" wp14:editId="779586A5">
+            <wp:extent cx="5943600" cy="5943600"/>
+            <wp:effectExtent l="0" t="0" r="6350" b="6350"/>
+            <wp:docPr id="332645771" name="Picture 4" descr="A screenshot of a hotel reservation&#10;&#10;AI-generated content may be incorrect."/>
+            <wp:cNvGraphicFramePr>
+              <a:graphicFrameLocks xmlns:a="http://schemas.openxmlformats.org/drawingml/2006/main" noChangeAspect="1"/>
+            </wp:cNvGraphicFramePr>
+            <a:graphic xmlns:a="http://schemas.openxmlformats.org/drawingml/2006/main">
+              <a:graphicData uri="http://schemas.openxmlformats.org/drawingml/2006/picture">
+                <pic:pic xmlns:pic="http://schemas.openxmlformats.org/drawingml/2006/picture">
+                  <pic:nvPicPr>
+                    <pic:cNvPr id="332645771" name="Picture 4" descr="A screenshot of a hotel reservation&#10;&#10;AI-generated content may be incorrect."/>
+                    <pic:cNvPicPr/>
+                  </pic:nvPicPr>
+                  <pic:blipFill>
+                    <a:blip r:embed="rId8" cstate="print">
+                      <a:extLst>
+                        <a:ext uri="{28A0092B-C50C-407E-A947-70E740481C1C}">
+                          <a14:useLocalDpi xmlns:a14="http://schemas.microsoft.com/office/drawing/2010/main" val="0"/>
+                        </a:ext>
+                      </a:extLst>
+                    </a:blip>
+                    <a:stretch>
+                      <a:fillRect/>
+                    </a:stretch>
+                  </pic:blipFill>
+                  <pic:spPr>
+                    <a:xfrm>
+                      <a:off x="0" y="0"/>
+                      <a:ext cx="5943600" cy="5943600"/>
+                    </a:xfrm>
+                    <a:prstGeom prst="rect">
+                      <a:avLst/>
+                    </a:prstGeom>
+                  </pic:spPr>
+                </pic:pic>
+              </a:graphicData>
+            </a:graphic>
+          </wp:inline>
+        </w:drawing>
+      </w:r>
+    </w:p>
+    <w:p>
+      <w:pPr>
+        <w:pStyle w:val="NoSpacing"/>
+        <w:rPr>
+          <w:rFonts w:ascii="Arial" w:hAnsi="Arial" w:cs="Arial"/>
+          <w:sz w:val="24"/>
+          <w:szCs w:val="24"/>
+        </w:rPr>
+      </w:pPr>
+      <w:r>
+        <w:rPr>
+          <w:rFonts w:ascii="Arial" w:hAnsi="Arial" w:cs="Arial"/>
+          <w:b/>
+          <w:bCs/>
+          <w:sz w:val="24"/>
+          <w:szCs w:val="24"/>
+        </w:rPr>
+        <w:lastRenderedPageBreak/>
+        <w:t>TEST 2 SCREENSHOTS:</w:t>
+      </w:r>
+      <w:r>
+        <w:rPr>
+          <w:rFonts w:ascii="Arial" w:hAnsi="Arial" w:cs="Arial"/>
+          <w:sz w:val="24"/>
+          <w:szCs w:val="24"/>
+        </w:rPr>
+        <w:t xml:space="preserve">            </w:t>
+      </w:r>
+      <w:r>
+        <w:rPr>
+          <w:rFonts w:ascii="Arial" w:hAnsi="Arial" w:cs="Arial"/>
+          <w:noProof/>
+          <w:sz w:val="24"/>
+          <w:szCs w:val="24"/>
+        </w:rPr>
+        <w:drawing>
+          <wp:inline distT="0" distB="0" distL="0" distR="0" wp14:anchorId="134E5DF9" wp14:editId="084E48B0">
+            <wp:extent cx="4983480" cy="4288536"/>
+            <wp:effectExtent l="0" t="0" r="0" b="4445"/>
+            <wp:docPr id="1446391625" name="Picture 1"/>
+            <wp:cNvGraphicFramePr>
+              <a:graphicFrameLocks xmlns:a="http://schemas.openxmlformats.org/drawingml/2006/main" noChangeAspect="1"/>
+            </wp:cNvGraphicFramePr>
+            <a:graphic xmlns:a="http://schemas.openxmlformats.org/drawingml/2006/main">
+              <a:graphicData uri="http://schemas.openxmlformats.org/drawingml/2006/picture">
+                <pic:pic xmlns:pic="http://schemas.openxmlformats.org/drawingml/2006/picture">
+                  <pic:nvPicPr>
+                    <pic:cNvPr id="1446391625" name="Picture 1446391625"/>
+                    <pic:cNvPicPr/>
+                  </pic:nvPicPr>
+                  <pic:blipFill>
+                    <a:blip r:embed="rId9" cstate="print">
+                      <a:extLst>
+                        <a:ext uri="{28A0092B-C50C-407E-A947-70E740481C1C}">
+                          <a14:useLocalDpi xmlns:a14="http://schemas.microsoft.com/office/drawing/2010/main" val="0"/>
+                        </a:ext>
+                      </a:extLst>
+                    </a:blip>
+                    <a:stretch>
+                      <a:fillRect/>
+                    </a:stretch>
+                  </pic:blipFill>
+                  <pic:spPr>
+                    <a:xfrm>
+                      <a:off x="0" y="0"/>
+                      <a:ext cx="4983480" cy="4288536"/>
+                    </a:xfrm>
+                    <a:prstGeom prst="rect">
+                      <a:avLst/>
+                    </a:prstGeom>
+                  </pic:spPr>
+                </pic:pic>
+              </a:graphicData>
+            </a:graphic>
+          </wp:inline>
+        </w:drawing>
+      </w:r>
+      <w:r>
+        <w:rPr>
+          <w:rFonts w:ascii="Arial" w:hAnsi="Arial" w:cs="Arial"/>
+          <w:noProof/>
+          <w:sz w:val="24"/>
+          <w:szCs w:val="24"/>
+        </w:rPr>
+        <w:lastRenderedPageBreak/>
+        <w:drawing>
+          <wp:inline distT="0" distB="0" distL="0" distR="0" wp14:anchorId="7D55B0D2" wp14:editId="39B7F36B">
+            <wp:extent cx="5943600" cy="5943600"/>
+            <wp:effectExtent l="0" t="0" r="0" b="0"/>
+            <wp:docPr id="1759702667" name="Picture 2"/>
+            <wp:cNvGraphicFramePr>
+              <a:graphicFrameLocks xmlns:a="http://schemas.openxmlformats.org/drawingml/2006/main" noChangeAspect="1"/>
+            </wp:cNvGraphicFramePr>
+            <a:graphic xmlns:a="http://schemas.openxmlformats.org/drawingml/2006/main">
+              <a:graphicData uri="http://schemas.openxmlformats.org/drawingml/2006/picture">
+                <pic:pic xmlns:pic="http://schemas.openxmlformats.org/drawingml/2006/picture">
+                  <pic:nvPicPr>
+                    <pic:cNvPr id="1759702667" name="Picture 1759702667"/>
+                    <pic:cNvPicPr/>
+                  </pic:nvPicPr>
+                  <pic:blipFill>
+                    <a:blip r:embed="rId10" cstate="print">
+                      <a:extLst>
+                        <a:ext uri="{28A0092B-C50C-407E-A947-70E740481C1C}">
+                          <a14:useLocalDpi xmlns:a14="http://schemas.microsoft.com/office/drawing/2010/main" val="0"/>
+                        </a:ext>
+                      </a:extLst>
+                    </a:blip>
+                    <a:stretch>
+                      <a:fillRect/>
+                    </a:stretch>
+                  </pic:blipFill>
+                  <pic:spPr>
+                    <a:xfrm>
+                      <a:off x="0" y="0"/>
+                      <a:ext cx="5943600" cy="5943600"/>
+                    </a:xfrm>
+                    <a:prstGeom prst="rect">
+                      <a:avLst/>
+                    </a:prstGeom>
+                  </pic:spPr>
+                </pic:pic>
+              </a:graphicData>
+            </a:graphic>
+          </wp:inline>
+        </w:drawing>
+      </w:r>
+    </w:p>
     <w:sectPr>
-      <w:headerReference w:type="default" r:id="rId7"/>
-      <w:footerReference w:type="default" r:id="rId8"/>
+      <w:headerReference w:type="default" r:id="rId11"/>
+      <w:footerReference w:type="default" r:id="rId12"/>
       <w:pgSz w:w="15840" w:h="12240" w:orient="landscape"/>
       <w:pgMar w:top="1440" w:right="1440" w:bottom="1440" w:left="1440" w:header="720" w:footer="720" w:gutter="0"/>
       <w:cols w:space="720"/>

</xml_diff>